<commit_message>
log 5, map working
</commit_message>
<xml_diff>
--- a/Proximity learning log.docx
+++ b/Proximity learning log.docx
@@ -66,79 +66,19 @@
     </w:p>
     <w:p>
       <w:r>
-        <w:t>The</w:t>
-      </w:r>
-      <w:r>
-        <w:t xml:space="preserve"> first meeting </w:t>
-      </w:r>
-      <w:r>
-        <w:t xml:space="preserve">with me group </w:t>
-      </w:r>
-      <w:r>
-        <w:t>began with us deciding what we wou</w:t>
-      </w:r>
-      <w:r>
-        <w:t>l</w:t>
-      </w:r>
-      <w:r>
-        <w:t>d like our project to be</w:t>
-      </w:r>
-      <w:r>
-        <w:t>,</w:t>
-      </w:r>
-      <w:r>
-        <w:t xml:space="preserve"> as well as what skills we would learn from </w:t>
-      </w:r>
-      <w:r>
-        <w:t>said</w:t>
-      </w:r>
-      <w:r>
-        <w:t xml:space="preserve"> project. We decided on</w:t>
-      </w:r>
-      <w:r>
-        <w:t xml:space="preserve"> designing</w:t>
-      </w:r>
-      <w:r>
-        <w:t xml:space="preserve"> a social media app </w:t>
-      </w:r>
-      <w:r>
-        <w:t>that would</w:t>
-      </w:r>
-      <w:r>
-        <w:t xml:space="preserve"> help students during </w:t>
+        <w:t xml:space="preserve">The first meeting with me group began with us deciding what we would like our project to be, as well as what skills we would learn from said project. We decided on designing a social media app that would help students during </w:t>
       </w:r>
       <w:r>
         <w:t>fresher’s</w:t>
       </w:r>
       <w:r>
-        <w:t xml:space="preserve"> week to add new friends that they meet in person </w:t>
-      </w:r>
-      <w:r>
-        <w:t>on</w:t>
-      </w:r>
-      <w:r>
-        <w:t xml:space="preserve"> other social media</w:t>
-      </w:r>
-      <w:r>
-        <w:t xml:space="preserve"> apps</w:t>
-      </w:r>
-      <w:r>
-        <w:t>. Our idea was profiles were only shown in very close proximity</w:t>
+        <w:t xml:space="preserve"> week to add new friends that they meet in person on other social media apps. Our idea was profiles were only shown in very close proximity</w:t>
       </w:r>
       <w:r>
         <w:t xml:space="preserve"> (hence the name Proximity)</w:t>
       </w:r>
       <w:r>
-        <w:t xml:space="preserve"> to the user</w:t>
-      </w:r>
-      <w:r>
-        <w:t xml:space="preserve"> which would encourage people to go out and make friends</w:t>
-      </w:r>
-      <w:r>
-        <w:t>.</w:t>
-      </w:r>
-      <w:r>
-        <w:t xml:space="preserve"> We designed a </w:t>
+        <w:t xml:space="preserve"> to the user which would encourage people to go out and make friends. We designed a </w:t>
       </w:r>
       <w:r>
         <w:t>mock-up</w:t>
@@ -237,10 +177,7 @@
         <w:t>open-source</w:t>
       </w:r>
       <w:r>
-        <w:t xml:space="preserve"> software development kit, would be best for us. I started by installing </w:t>
-      </w:r>
-      <w:r>
-        <w:t xml:space="preserve">flutter via the documentation: </w:t>
+        <w:t xml:space="preserve"> software development kit, would be best for us. I started by installing flutter via the documentation: </w:t>
       </w:r>
       <w:hyperlink r:id="rId4" w:history="1">
         <w:r>
@@ -254,13 +191,7 @@
         <w:t xml:space="preserve"> as well as following tutorials in order to create my first app. The app was a simple random word generator</w:t>
       </w:r>
       <w:r>
-        <w:t xml:space="preserve"> </w:t>
-      </w:r>
-      <w:r>
-        <w:t>(image included in the repository</w:t>
-      </w:r>
-      <w:r>
-        <w:t>)</w:t>
+        <w:t xml:space="preserve"> (image included in the repository)</w:t>
       </w:r>
       <w:r>
         <w:t xml:space="preserve"> however used a lot of new items </w:t>
@@ -384,13 +315,7 @@
         <w:t>a few hours of learning, I managed to produce a simple functional app that told the user their longitude and latitude</w:t>
       </w:r>
       <w:r>
-        <w:t xml:space="preserve"> </w:t>
-      </w:r>
-      <w:r>
-        <w:t>(image included in the repository</w:t>
-      </w:r>
-      <w:r>
-        <w:t>)</w:t>
+        <w:t xml:space="preserve"> (image included in the repository)</w:t>
       </w:r>
       <w:r>
         <w:t xml:space="preserve"> – this can be used on a real map to pinpoint their location.</w:t>
@@ -478,13 +403,7 @@
         <w:t>complicated. I went through many variations of the logo</w:t>
       </w:r>
       <w:r>
-        <w:t xml:space="preserve"> </w:t>
-      </w:r>
-      <w:r>
-        <w:t>(image included in the repository</w:t>
-      </w:r>
-      <w:r>
-        <w:t>)</w:t>
+        <w:t xml:space="preserve"> (image included in the repository)</w:t>
       </w:r>
       <w:r>
         <w:t xml:space="preserve"> before conferring with the team in which we unanimously decided on the following:</w:t>
@@ -596,16 +515,154 @@
       </w:r>
     </w:p>
     <w:p>
+      <w:r>
+        <w:t>Next,</w:t>
+      </w:r>
+      <w:r>
+        <w:t xml:space="preserve"> I will focus on making the </w:t>
+      </w:r>
+      <w:r>
+        <w:t>location show on a map.</w:t>
+      </w:r>
+    </w:p>
+    <w:p/>
+    <w:p>
+      <w:pPr>
+        <w:rPr>
+          <w:u w:val="single"/>
+        </w:rPr>
+      </w:pPr>
+      <w:r>
+        <w:rPr>
+          <w:u w:val="single"/>
+        </w:rPr>
+        <w:t>Log 5</w:t>
+      </w:r>
+    </w:p>
+    <w:p>
+      <w:r>
+        <w:t>I started focussing on the map and location aspect to the map using geolocator. I then realised that if I wanted to include a map within this app then the easiest method would be to use the google maps API as well as the geolocator plugin. After implementing the google maps API using help from a few online tutorials on how to use the google maps API, I then used this to add a map linked to the longitude and latitude tracker from log 3. I also added functionality for markers to be added to the map as these markers will be used to signify other people in the app in the future.</w:t>
+      </w:r>
+    </w:p>
+    <w:p>
+      <w:r>
+        <w:t>After this I pulled from our group repository for the first time and added my page to the main app. I also added the logo I made and matched the colour scheme (picture in repo)</w:t>
+      </w:r>
+    </w:p>
+    <w:p/>
+    <w:p>
+      <w:pPr>
+        <w:rPr>
+          <w:b/>
+          <w:bCs/>
+        </w:rPr>
+      </w:pPr>
+      <w:r>
+        <w:rPr>
+          <w:b/>
+          <w:bCs/>
+        </w:rPr>
+        <w:t>Skills learnt / improved upon</w:t>
+      </w:r>
+    </w:p>
+    <w:p>
+      <w:r>
+        <w:t xml:space="preserve">As well as improving my dart and flutter skills deeper, I was also able to learn about how to use an API like the google maps </w:t>
+      </w:r>
+      <w:r>
+        <w:t>Api</w:t>
+      </w:r>
+      <w:r>
+        <w:t xml:space="preserve"> and how important </w:t>
+      </w:r>
+      <w:r>
+        <w:t>Api</w:t>
+      </w:r>
+      <w:r>
+        <w:t xml:space="preserve"> keys are. I also practiced some of my git and </w:t>
+      </w:r>
+      <w:r>
+        <w:t>command</w:t>
+      </w:r>
+      <w:r>
+        <w:t xml:space="preserve"> line skills as I interacted with both quite a lot.</w:t>
+      </w:r>
+    </w:p>
+    <w:p/>
+    <w:p>
+      <w:pPr>
+        <w:rPr>
+          <w:b/>
+          <w:bCs/>
+        </w:rPr>
+      </w:pPr>
+      <w:r>
+        <w:rPr>
+          <w:b/>
+          <w:bCs/>
+        </w:rPr>
+        <w:t>Changes to the project</w:t>
+      </w:r>
+    </w:p>
+    <w:p>
+      <w:r>
+        <w:t xml:space="preserve">Although at </w:t>
+      </w:r>
+      <w:r>
+        <w:t>first,</w:t>
+      </w:r>
+      <w:r>
+        <w:t xml:space="preserve"> I intended on just using the geolocator plugin, I also realised it would be easier and more efficient to also take advantage of the google maps </w:t>
+      </w:r>
+      <w:r>
+        <w:t>Api</w:t>
+      </w:r>
+      <w:r>
+        <w:t xml:space="preserve"> and so I used it within my project.</w:t>
+      </w:r>
+    </w:p>
+    <w:p/>
+    <w:p>
+      <w:pPr>
+        <w:rPr>
+          <w:b/>
+          <w:bCs/>
+        </w:rPr>
+      </w:pPr>
+      <w:r>
+        <w:rPr>
+          <w:b/>
+          <w:bCs/>
+        </w:rPr>
+        <w:t>What next</w:t>
+      </w:r>
+    </w:p>
+    <w:p>
+      <w:r>
+        <w:t xml:space="preserve">I now need to make </w:t>
+      </w:r>
       <w:proofErr w:type="gramStart"/>
       <w:r>
-        <w:t>Next</w:t>
+        <w:t>it</w:t>
       </w:r>
       <w:proofErr w:type="gramEnd"/>
       <w:r>
-        <w:t xml:space="preserve"> I will focus on making the </w:t>
-      </w:r>
-      <w:r>
-        <w:t>location show on a map.</w:t>
+        <w:t xml:space="preserve"> so the markers represent people using the app and not just random markers </w:t>
+      </w:r>
+      <w:proofErr w:type="gramStart"/>
+      <w:r>
+        <w:t>and also</w:t>
+      </w:r>
+      <w:proofErr w:type="gramEnd"/>
+      <w:r>
+        <w:t xml:space="preserve"> that the people closest appear for you to add them on social media apps. </w:t>
+      </w:r>
+    </w:p>
+    <w:p/>
+    <w:p/>
+    <w:p>
+      <w:r>
+        <w:t xml:space="preserve"> </w:t>
       </w:r>
     </w:p>
     <w:p/>

</xml_diff>